<commit_message>
modify the detal ver
</commit_message>
<xml_diff>
--- a/XE_1_50_RequestFlowChart_detailVer.docx
+++ b/XE_1_50_RequestFlowChart_detailVer.docx
@@ -13969,270 +13969,6 @@
       <w:r>
         <w:br w:type="page"/>
       </w:r>
-    </w:p>
-    <w:p>
-      <w:pPr>
-        <w:pStyle w:val="1"/>
-      </w:pPr>
-      <w:bookmarkStart w:id="4" w:name="handler_class_proc"/>
-      <w:r>
-        <w:rPr>
-          <w:rFonts w:hint="eastAsia"/>
-        </w:rPr>
-        <w:lastRenderedPageBreak/>
-        <w:t>********</w:t>
-      </w:r>
-      <w:r>
-        <w:t>Handler</w:t>
-      </w:r>
-      <w:r>
-        <w:rPr>
-          <w:rFonts w:hint="eastAsia"/>
-        </w:rPr>
-        <w:t xml:space="preserve"> Class</w:t>
-      </w:r>
-      <w:r>
-        <w:rPr>
-          <w:rFonts w:hint="eastAsia"/>
-        </w:rPr>
-        <w:t xml:space="preserve"> object:</w:t>
-      </w:r>
-    </w:p>
-    <w:bookmarkEnd w:id="4"/>
-    <w:p>
-      <w:pPr>
-        <w:pStyle w:val="a7"/>
-        <w:numPr>
-          <w:ilvl w:val="0"/>
-          <w:numId w:val="2"/>
-        </w:numPr>
-        <w:tabs>
-          <w:tab w:val="left" w:pos="6195"/>
-        </w:tabs>
-        <w:ind w:firstLineChars="0"/>
-        <w:rPr>
-          <w:color w:val="00B050"/>
-        </w:rPr>
-      </w:pPr>
-      <w:r>
-        <w:rPr>
-          <w:color w:val="00B050"/>
-        </w:rPr>
-        <w:t>HTMLDisplayHandler</w:t>
-      </w:r>
-      <w:r>
-        <w:rPr>
-          <w:rFonts w:hint="eastAsia"/>
-          <w:color w:val="00B050"/>
-        </w:rPr>
-        <w:t xml:space="preserve"> </w:t>
-      </w:r>
-      <w:r>
-        <w:rPr>
-          <w:color w:val="00B050"/>
-        </w:rPr>
-        <w:t>toDoc</w:t>
-      </w:r>
-      <w:r>
-        <w:rPr>
-          <w:rFonts w:hint="eastAsia"/>
-          <w:color w:val="00B050"/>
-        </w:rPr>
-        <w:t xml:space="preserve"> procedure</w:t>
-      </w:r>
-    </w:p>
-    <w:p>
-      <w:pPr>
-        <w:pStyle w:val="a7"/>
-        <w:numPr>
-          <w:ilvl w:val="0"/>
-          <w:numId w:val="2"/>
-        </w:numPr>
-        <w:tabs>
-          <w:tab w:val="left" w:pos="6195"/>
-        </w:tabs>
-        <w:ind w:firstLineChars="0"/>
-        <w:rPr>
-          <w:color w:val="C00000"/>
-        </w:rPr>
-      </w:pPr>
-      <w:r>
-        <w:rPr>
-          <w:color w:val="C00000"/>
-        </w:rPr>
-        <w:t>DisplayHandler</w:t>
-      </w:r>
-      <w:r>
-        <w:rPr>
-          <w:rFonts w:hint="eastAsia"/>
-          <w:color w:val="C00000"/>
-        </w:rPr>
-        <w:t xml:space="preserve"> </w:t>
-      </w:r>
-      <w:r>
-        <w:rPr>
-          <w:color w:val="C00000"/>
-        </w:rPr>
-        <w:t>toDoc</w:t>
-      </w:r>
-      <w:r>
-        <w:rPr>
-          <w:rFonts w:hint="eastAsia"/>
-          <w:color w:val="C00000"/>
-        </w:rPr>
-        <w:t xml:space="preserve"> procedure</w:t>
-      </w:r>
-      <w:r>
-        <w:rPr>
-          <w:rFonts w:hint="eastAsia"/>
-          <w:color w:val="C00000"/>
-        </w:rPr>
-        <w:t>:</w:t>
-      </w:r>
-    </w:p>
-    <w:p>
-      <w:pPr>
-        <w:pStyle w:val="a7"/>
-        <w:numPr>
-          <w:ilvl w:val="0"/>
-          <w:numId w:val="2"/>
-        </w:numPr>
-        <w:tabs>
-          <w:tab w:val="left" w:pos="6195"/>
-        </w:tabs>
-        <w:ind w:firstLineChars="0"/>
-        <w:rPr>
-          <w:color w:val="FF0000"/>
-        </w:rPr>
-      </w:pPr>
-      <w:r>
-        <w:rPr>
-          <w:color w:val="FF0000"/>
-        </w:rPr>
-        <w:t>JSONDisplayHandler</w:t>
-      </w:r>
-      <w:r>
-        <w:rPr>
-          <w:rFonts w:hint="eastAsia"/>
-          <w:color w:val="FF0000"/>
-        </w:rPr>
-        <w:t xml:space="preserve"> </w:t>
-      </w:r>
-      <w:r>
-        <w:rPr>
-          <w:color w:val="FF0000"/>
-        </w:rPr>
-        <w:t>toDoc</w:t>
-      </w:r>
-      <w:r>
-        <w:rPr>
-          <w:rFonts w:hint="eastAsia"/>
-          <w:color w:val="FF0000"/>
-        </w:rPr>
-        <w:t xml:space="preserve"> procedure</w:t>
-      </w:r>
-      <w:r>
-        <w:rPr>
-          <w:rFonts w:hint="eastAsia"/>
-          <w:color w:val="FF0000"/>
-        </w:rPr>
-        <w:t>:</w:t>
-      </w:r>
-    </w:p>
-    <w:p>
-      <w:pPr>
-        <w:pStyle w:val="a7"/>
-        <w:numPr>
-          <w:ilvl w:val="0"/>
-          <w:numId w:val="2"/>
-        </w:numPr>
-        <w:tabs>
-          <w:tab w:val="left" w:pos="6195"/>
-        </w:tabs>
-        <w:ind w:firstLineChars="0"/>
-        <w:rPr>
-          <w:color w:val="FFC000"/>
-        </w:rPr>
-      </w:pPr>
-      <w:r>
-        <w:rPr>
-          <w:color w:val="FFC000"/>
-        </w:rPr>
-        <w:t>VirtualXMLDisplayHandler</w:t>
-      </w:r>
-      <w:r>
-        <w:rPr>
-          <w:rFonts w:hint="eastAsia"/>
-          <w:color w:val="FFC000"/>
-        </w:rPr>
-        <w:t xml:space="preserve"> </w:t>
-      </w:r>
-      <w:r>
-        <w:rPr>
-          <w:color w:val="FFC000"/>
-        </w:rPr>
-        <w:t>toDoc</w:t>
-      </w:r>
-      <w:r>
-        <w:rPr>
-          <w:rFonts w:hint="eastAsia"/>
-          <w:color w:val="FFC000"/>
-        </w:rPr>
-        <w:t xml:space="preserve"> procedure</w:t>
-      </w:r>
-      <w:r>
-        <w:rPr>
-          <w:rFonts w:hint="eastAsia"/>
-          <w:color w:val="FFC000"/>
-        </w:rPr>
-        <w:t>:</w:t>
-      </w:r>
-    </w:p>
-    <w:p>
-      <w:pPr>
-        <w:pStyle w:val="a7"/>
-        <w:numPr>
-          <w:ilvl w:val="0"/>
-          <w:numId w:val="2"/>
-        </w:numPr>
-        <w:tabs>
-          <w:tab w:val="left" w:pos="6195"/>
-        </w:tabs>
-        <w:ind w:firstLineChars="0"/>
-        <w:rPr>
-          <w:color w:val="7030A0"/>
-        </w:rPr>
-      </w:pPr>
-      <w:r>
-        <w:rPr>
-          <w:color w:val="7030A0"/>
-        </w:rPr>
-        <w:t>XMLDisplayHandler</w:t>
-      </w:r>
-      <w:r>
-        <w:rPr>
-          <w:rFonts w:hint="eastAsia"/>
-          <w:color w:val="7030A0"/>
-        </w:rPr>
-        <w:t xml:space="preserve"> toDoc procedure</w:t>
-      </w:r>
-      <w:r>
-        <w:rPr>
-          <w:rFonts w:hint="eastAsia"/>
-          <w:color w:val="7030A0"/>
-        </w:rPr>
-        <w:t>:</w:t>
-      </w:r>
-    </w:p>
-    <w:p>
-      <w:pPr>
-        <w:ind w:firstLineChars="200" w:firstLine="420"/>
-      </w:pPr>
-    </w:p>
-    <w:p>
-      <w:pPr>
-        <w:ind w:firstLineChars="200" w:firstLine="420"/>
-      </w:pPr>
     </w:p>
     <w:p>
       <w:pPr>

</xml_diff>